<commit_message>
Code Refactor and Doc modified
</commit_message>
<xml_diff>
--- a/Test Evidence with Console Application.docx
+++ b/Test Evidence with Console Application.docx
@@ -4,6 +4,13 @@
   <w:body>
     <w:p/>
     <w:p>
+      <w:pPr>
+        <w:pStyle w:val="ListParagraph"/>
+        <w:numPr>
+          <w:ilvl w:val="0"/>
+          <w:numId w:val="1"/>
+        </w:numPr>
+      </w:pPr>
       <w:r>
         <w:t xml:space="preserve">When a car </w:t>
       </w:r>
@@ -41,7 +48,7 @@
                     <pic:cNvPicPr/>
                   </pic:nvPicPr>
                   <pic:blipFill>
-                    <a:blip r:embed="rId4"/>
+                    <a:blip r:embed="rId5"/>
                     <a:stretch>
                       <a:fillRect/>
                     </a:stretch>
@@ -63,6 +70,13 @@
       </w:r>
     </w:p>
     <w:p>
+      <w:pPr>
+        <w:pStyle w:val="ListParagraph"/>
+        <w:numPr>
+          <w:ilvl w:val="0"/>
+          <w:numId w:val="1"/>
+        </w:numPr>
+      </w:pPr>
       <w:r>
         <w:t>When car is parked at 7:00 p.m</w:t>
       </w:r>
@@ -118,7 +132,7 @@
                     <pic:cNvPicPr/>
                   </pic:nvPicPr>
                   <pic:blipFill>
-                    <a:blip r:embed="rId5"/>
+                    <a:blip r:embed="rId6"/>
                     <a:stretch>
                       <a:fillRect/>
                     </a:stretch>
@@ -141,6 +155,13 @@
     </w:p>
     <w:p/>
     <w:p>
+      <w:pPr>
+        <w:pStyle w:val="ListParagraph"/>
+        <w:numPr>
+          <w:ilvl w:val="0"/>
+          <w:numId w:val="1"/>
+        </w:numPr>
+      </w:pPr>
       <w:r>
         <w:t xml:space="preserve">When a car </w:t>
       </w:r>
@@ -191,7 +212,7 @@
                     <pic:cNvPicPr/>
                   </pic:nvPicPr>
                   <pic:blipFill>
-                    <a:blip r:embed="rId6"/>
+                    <a:blip r:embed="rId7"/>
                     <a:stretch>
                       <a:fillRect/>
                     </a:stretch>
@@ -214,6 +235,13 @@
     </w:p>
     <w:p/>
     <w:p>
+      <w:pPr>
+        <w:pStyle w:val="ListParagraph"/>
+        <w:numPr>
+          <w:ilvl w:val="0"/>
+          <w:numId w:val="1"/>
+        </w:numPr>
+      </w:pPr>
       <w:r>
         <w:t xml:space="preserve">When a car entry is on Friday 12:30 p.m. and exit is at 05:30 a.m. on Saturday, </w:t>
       </w:r>
@@ -245,7 +273,7 @@
                     <pic:cNvPicPr/>
                   </pic:nvPicPr>
                   <pic:blipFill>
-                    <a:blip r:embed="rId7"/>
+                    <a:blip r:embed="rId8"/>
                     <a:stretch>
                       <a:fillRect/>
                     </a:stretch>
@@ -267,6 +295,13 @@
       </w:r>
     </w:p>
     <w:p>
+      <w:pPr>
+        <w:pStyle w:val="ListParagraph"/>
+        <w:numPr>
+          <w:ilvl w:val="0"/>
+          <w:numId w:val="1"/>
+        </w:numPr>
+      </w:pPr>
       <w:r>
         <w:lastRenderedPageBreak/>
         <w:t xml:space="preserve">Parking at 12:30 on Saturday and exit at 02:30 a.m. on Sunday, Weekend Rate is applied and charged 10 dollars </w:t>
@@ -293,7 +328,7 @@
                     <pic:cNvPicPr/>
                   </pic:nvPicPr>
                   <pic:blipFill rotWithShape="1">
-                    <a:blip r:embed="rId8"/>
+                    <a:blip r:embed="rId9"/>
                     <a:srcRect t="6547"/>
                     <a:stretch/>
                   </pic:blipFill>
@@ -320,21 +355,20 @@
           </wp:inline>
         </w:drawing>
       </w:r>
+    </w:p>
+    <w:p/>
+    <w:p>
+      <w:pPr>
+        <w:pStyle w:val="ListParagraph"/>
+        <w:numPr>
+          <w:ilvl w:val="0"/>
+          <w:numId w:val="1"/>
+        </w:numPr>
+      </w:pPr>
       <w:bookmarkStart w:id="0" w:name="_GoBack"/>
       <w:bookmarkEnd w:id="0"/>
-    </w:p>
-    <w:p/>
-    <w:p>
-      <w:r>
-        <w:t xml:space="preserve">Parking for half an hour on a weekend will be charged flat </w:t>
-      </w:r>
-      <w:proofErr w:type="gramStart"/>
-      <w:r>
-        <w:t>10 dollar</w:t>
-      </w:r>
-      <w:proofErr w:type="gramEnd"/>
-      <w:r>
-        <w:t xml:space="preserve"> Weekend Rate</w:t>
+      <w:r>
+        <w:t>Parking for half an hour on a weekend will be charged flat 10 dollar Weekend Rate</w:t>
       </w:r>
     </w:p>
     <w:p>
@@ -358,7 +392,7 @@
                     <pic:cNvPicPr/>
                   </pic:nvPicPr>
                   <pic:blipFill>
-                    <a:blip r:embed="rId9"/>
+                    <a:blip r:embed="rId10"/>
                     <a:stretch>
                       <a:fillRect/>
                     </a:stretch>
@@ -410,7 +444,7 @@
                     <pic:cNvPicPr/>
                   </pic:nvPicPr>
                   <pic:blipFill>
-                    <a:blip r:embed="rId10"/>
+                    <a:blip r:embed="rId11"/>
                     <a:stretch>
                       <a:fillRect/>
                     </a:stretch>
@@ -432,7 +466,73 @@
       </w:r>
     </w:p>
     <w:p/>
+    <w:p>
+      <w:r>
+        <w:t xml:space="preserve">MS Test cases created to test </w:t>
+      </w:r>
+      <w:r>
+        <w:t xml:space="preserve">each of </w:t>
+      </w:r>
+      <w:r>
+        <w:t xml:space="preserve">the scenarios. Please find below the screenshot. </w:t>
+      </w:r>
+    </w:p>
     <w:p/>
+    <w:p>
+      <w:r>
+        <w:rPr>
+          <w:noProof/>
+        </w:rPr>
+        <w:drawing>
+          <wp:inline distT="0" distB="0" distL="0" distR="0" wp14:anchorId="5836DCD8" wp14:editId="45721868">
+            <wp:extent cx="5724525" cy="2658745"/>
+            <wp:effectExtent l="0" t="0" r="9525" b="8255"/>
+            <wp:docPr id="4" name="Picture 4"/>
+            <wp:cNvGraphicFramePr>
+              <a:graphicFrameLocks xmlns:a="http://schemas.openxmlformats.org/drawingml/2006/main" noChangeAspect="1"/>
+            </wp:cNvGraphicFramePr>
+            <a:graphic xmlns:a="http://schemas.openxmlformats.org/drawingml/2006/main">
+              <a:graphicData uri="http://schemas.openxmlformats.org/drawingml/2006/picture">
+                <pic:pic xmlns:pic="http://schemas.openxmlformats.org/drawingml/2006/picture">
+                  <pic:nvPicPr>
+                    <pic:cNvPr id="0" name="Picture 1"/>
+                    <pic:cNvPicPr>
+                      <a:picLocks noChangeAspect="1" noChangeArrowheads="1"/>
+                    </pic:cNvPicPr>
+                  </pic:nvPicPr>
+                  <pic:blipFill>
+                    <a:blip r:embed="rId12" cstate="print">
+                      <a:extLst>
+                        <a:ext uri="{28A0092B-C50C-407E-A947-70E740481C1C}">
+                          <a14:useLocalDpi xmlns:a14="http://schemas.microsoft.com/office/drawing/2010/main" val="0"/>
+                        </a:ext>
+                      </a:extLst>
+                    </a:blip>
+                    <a:srcRect/>
+                    <a:stretch>
+                      <a:fillRect/>
+                    </a:stretch>
+                  </pic:blipFill>
+                  <pic:spPr bwMode="auto">
+                    <a:xfrm>
+                      <a:off x="0" y="0"/>
+                      <a:ext cx="5724525" cy="2658745"/>
+                    </a:xfrm>
+                    <a:prstGeom prst="rect">
+                      <a:avLst/>
+                    </a:prstGeom>
+                    <a:noFill/>
+                    <a:ln>
+                      <a:noFill/>
+                    </a:ln>
+                  </pic:spPr>
+                </pic:pic>
+              </a:graphicData>
+            </a:graphic>
+          </wp:inline>
+        </w:drawing>
+      </w:r>
+    </w:p>
     <w:sectPr>
       <w:pgSz w:w="11906" w:h="16838"/>
       <w:pgMar w:top="1440" w:right="1440" w:bottom="1440" w:left="1440" w:header="708" w:footer="708" w:gutter="0"/>
@@ -441,6 +541,103 @@
     </w:sectPr>
   </w:body>
 </w:document>
+</file>
+
+<file path=word/numbering.xml><?xml version="1.0" encoding="utf-8"?>
+<w:numbering xmlns:wpc="http://schemas.microsoft.com/office/word/2010/wordprocessingCanvas" xmlns:cx="http://schemas.microsoft.com/office/drawing/2014/chartex" xmlns:cx1="http://schemas.microsoft.com/office/drawing/2015/9/8/chartex" xmlns:cx2="http://schemas.microsoft.com/office/drawing/2015/10/21/chartex" xmlns:cx3="http://schemas.microsoft.com/office/drawing/2016/5/9/chartex" xmlns:cx4="http://schemas.microsoft.com/office/drawing/2016/5/10/chartex" xmlns:cx5="http://schemas.microsoft.com/office/drawing/2016/5/11/chartex" xmlns:cx6="http://schemas.microsoft.com/office/drawing/2016/5/12/chartex" xmlns:cx7="http://schemas.microsoft.com/office/drawing/2016/5/13/chartex" xmlns:cx8="http://schemas.microsoft.com/office/drawing/2016/5/14/chartex" xmlns:mc="http://schemas.openxmlformats.org/markup-compatibility/2006" xmlns:aink="http://schemas.microsoft.com/office/drawing/2016/ink" xmlns:am3d="http://schemas.microsoft.com/office/drawing/2017/model3d" xmlns:o="urn:schemas-microsoft-com:office:office" xmlns:r="http://schemas.openxmlformats.org/officeDocument/2006/relationships" xmlns:m="http://schemas.openxmlformats.org/officeDocument/2006/math" xmlns:v="urn:schemas-microsoft-com:vml" xmlns:wp14="http://schemas.microsoft.com/office/word/2010/wordprocessingDrawing" xmlns:wp="http://schemas.openxmlformats.org/drawingml/2006/wordprocessingDrawing" xmlns:w10="urn:schemas-microsoft-com:office:word" xmlns:w="http://schemas.openxmlformats.org/wordprocessingml/2006/main" xmlns:w14="http://schemas.microsoft.com/office/word/2010/wordml" xmlns:w15="http://schemas.microsoft.com/office/word/2012/wordml" xmlns:w16cid="http://schemas.microsoft.com/office/word/2016/wordml/cid" xmlns:w16se="http://schemas.microsoft.com/office/word/2015/wordml/symex" xmlns:wpg="http://schemas.microsoft.com/office/word/2010/wordprocessingGroup" xmlns:wpi="http://schemas.microsoft.com/office/word/2010/wordprocessingInk" xmlns:wne="http://schemas.microsoft.com/office/word/2006/wordml" xmlns:wps="http://schemas.microsoft.com/office/word/2010/wordprocessingShape" mc:Ignorable="w14 w15 w16se w16cid wp14">
+  <w:abstractNum w:abstractNumId="0" w15:restartNumberingAfterBreak="0">
+    <w:nsid w:val="68E72813"/>
+    <w:multiLevelType w:val="hybridMultilevel"/>
+    <w:tmpl w:val="A4FC00C2"/>
+    <w:lvl w:ilvl="0" w:tplc="0C090011">
+      <w:start w:val="1"/>
+      <w:numFmt w:val="decimal"/>
+      <w:lvlText w:val="%1)"/>
+      <w:lvlJc w:val="left"/>
+      <w:pPr>
+        <w:ind w:left="720" w:hanging="360"/>
+      </w:pPr>
+      <w:rPr>
+        <w:rFonts w:hint="default"/>
+      </w:rPr>
+    </w:lvl>
+    <w:lvl w:ilvl="1" w:tplc="0C090019" w:tentative="1">
+      <w:start w:val="1"/>
+      <w:numFmt w:val="lowerLetter"/>
+      <w:lvlText w:val="%2."/>
+      <w:lvlJc w:val="left"/>
+      <w:pPr>
+        <w:ind w:left="1440" w:hanging="360"/>
+      </w:pPr>
+    </w:lvl>
+    <w:lvl w:ilvl="2" w:tplc="0C09001B" w:tentative="1">
+      <w:start w:val="1"/>
+      <w:numFmt w:val="lowerRoman"/>
+      <w:lvlText w:val="%3."/>
+      <w:lvlJc w:val="right"/>
+      <w:pPr>
+        <w:ind w:left="2160" w:hanging="180"/>
+      </w:pPr>
+    </w:lvl>
+    <w:lvl w:ilvl="3" w:tplc="0C09000F" w:tentative="1">
+      <w:start w:val="1"/>
+      <w:numFmt w:val="decimal"/>
+      <w:lvlText w:val="%4."/>
+      <w:lvlJc w:val="left"/>
+      <w:pPr>
+        <w:ind w:left="2880" w:hanging="360"/>
+      </w:pPr>
+    </w:lvl>
+    <w:lvl w:ilvl="4" w:tplc="0C090019" w:tentative="1">
+      <w:start w:val="1"/>
+      <w:numFmt w:val="lowerLetter"/>
+      <w:lvlText w:val="%5."/>
+      <w:lvlJc w:val="left"/>
+      <w:pPr>
+        <w:ind w:left="3600" w:hanging="360"/>
+      </w:pPr>
+    </w:lvl>
+    <w:lvl w:ilvl="5" w:tplc="0C09001B" w:tentative="1">
+      <w:start w:val="1"/>
+      <w:numFmt w:val="lowerRoman"/>
+      <w:lvlText w:val="%6."/>
+      <w:lvlJc w:val="right"/>
+      <w:pPr>
+        <w:ind w:left="4320" w:hanging="180"/>
+      </w:pPr>
+    </w:lvl>
+    <w:lvl w:ilvl="6" w:tplc="0C09000F" w:tentative="1">
+      <w:start w:val="1"/>
+      <w:numFmt w:val="decimal"/>
+      <w:lvlText w:val="%7."/>
+      <w:lvlJc w:val="left"/>
+      <w:pPr>
+        <w:ind w:left="5040" w:hanging="360"/>
+      </w:pPr>
+    </w:lvl>
+    <w:lvl w:ilvl="7" w:tplc="0C090019" w:tentative="1">
+      <w:start w:val="1"/>
+      <w:numFmt w:val="lowerLetter"/>
+      <w:lvlText w:val="%8."/>
+      <w:lvlJc w:val="left"/>
+      <w:pPr>
+        <w:ind w:left="5760" w:hanging="360"/>
+      </w:pPr>
+    </w:lvl>
+    <w:lvl w:ilvl="8" w:tplc="0C09001B" w:tentative="1">
+      <w:start w:val="1"/>
+      <w:numFmt w:val="lowerRoman"/>
+      <w:lvlText w:val="%9."/>
+      <w:lvlJc w:val="right"/>
+      <w:pPr>
+        <w:ind w:left="6480" w:hanging="180"/>
+      </w:pPr>
+    </w:lvl>
+  </w:abstractNum>
+  <w:num w:numId="1">
+    <w:abstractNumId w:val="0"/>
+  </w:num>
+</w:numbering>
 </file>
 
 <file path=word/styles.xml><?xml version="1.0" encoding="utf-8"?>
@@ -566,6 +763,7 @@
     <w:lsdException w:name="HTML Sample" w:semiHidden="1" w:unhideWhenUsed="1"/>
     <w:lsdException w:name="HTML Typewriter" w:semiHidden="1" w:unhideWhenUsed="1"/>
     <w:lsdException w:name="HTML Variable" w:semiHidden="1" w:unhideWhenUsed="1"/>
+    <w:lsdException w:name="Normal Table" w:semiHidden="1" w:unhideWhenUsed="1"/>
     <w:lsdException w:name="annotation subject" w:semiHidden="1" w:unhideWhenUsed="1"/>
     <w:lsdException w:name="No List" w:semiHidden="1" w:unhideWhenUsed="1"/>
     <w:lsdException w:name="Outline List 1" w:semiHidden="1" w:unhideWhenUsed="1"/>
@@ -612,8 +810,10 @@
     <w:lsdException w:name="Table Subtle 2" w:semiHidden="1" w:unhideWhenUsed="1"/>
     <w:lsdException w:name="Table Web 1" w:semiHidden="1" w:unhideWhenUsed="1"/>
     <w:lsdException w:name="Table Web 2" w:semiHidden="1" w:unhideWhenUsed="1"/>
+    <w:lsdException w:name="Table Web 3" w:semiHidden="1" w:unhideWhenUsed="1"/>
     <w:lsdException w:name="Balloon Text" w:semiHidden="1" w:unhideWhenUsed="1"/>
     <w:lsdException w:name="Table Grid" w:uiPriority="39"/>
+    <w:lsdException w:name="Table Theme" w:semiHidden="1" w:unhideWhenUsed="1"/>
     <w:lsdException w:name="Placeholder Text" w:semiHidden="1"/>
     <w:lsdException w:name="No Spacing" w:uiPriority="1" w:qFormat="1"/>
     <w:lsdException w:name="Light Shading" w:uiPriority="60"/>
@@ -865,6 +1065,17 @@
     <w:uiPriority w:val="99"/>
     <w:semiHidden/>
     <w:unhideWhenUsed/>
+  </w:style>
+  <w:style w:type="paragraph" w:styleId="ListParagraph">
+    <w:name w:val="List Paragraph"/>
+    <w:basedOn w:val="Normal"/>
+    <w:uiPriority w:val="34"/>
+    <w:qFormat/>
+    <w:rsid w:val="00F0466A"/>
+    <w:pPr>
+      <w:ind w:left="720"/>
+      <w:contextualSpacing/>
+    </w:pPr>
   </w:style>
 </w:styles>
 </file>

</xml_diff>